<commit_message>
Made class for our dp settings
</commit_message>
<xml_diff>
--- a/localGPT/SOURCE_DOCUMENTS/service-config+definition.doc.docx
+++ b/localGPT/SOURCE_DOCUMENTS/service-config+definition.doc.docx
@@ -24904,7 +24904,13 @@
       </w:r>
       <w:proofErr w:type="spellStart"/>
       <w:r>
-        <w:t>credentials_secret_arn</w:t>
+        <w:t>credentials_secret</w:t>
+      </w:r>
+      <w:r>
+        <w:t>_</w:t>
+      </w:r>
+      <w:r>
+        <w:t>arn</w:t>
       </w:r>
       <w:proofErr w:type="spellEnd"/>
       <w:r>

</xml_diff>